<commit_message>
1er y segundo objeto
</commit_message>
<xml_diff>
--- a/prueba-interna-TdC.docx
+++ b/prueba-interna-TdC.docx
@@ -277,7 +277,12 @@
         <w:t xml:space="preserve">. </w:t>
       </w:r>
       <w:r>
-        <w:t xml:space="preserve">Esto me lleva a pensar en el impacto benevolente </w:t>
+        <w:t xml:space="preserve">Mi objeto </w:t>
+      </w:r>
+      <w:bookmarkStart w:id="0" w:name="_GoBack"/>
+      <w:bookmarkEnd w:id="0"/>
+      <w:r>
+        <w:t xml:space="preserve">me lleva a pensar en el impacto benevolente </w:t>
       </w:r>
       <w:r>
         <w:t>que una persona puede obtener si aprovecha</w:t>
@@ -444,15 +449,37 @@
         <w:t xml:space="preserve"> tiene este trabajo puede relacionarse</w:t>
       </w:r>
       <w:r>
-        <w:t xml:space="preserve"> con la falta de oportunidades para haber estudiado y tener una profesión en la que pueda ganar más dinero, también muy probablemente </w:t>
-      </w:r>
-      <w:bookmarkStart w:id="0" w:name="_GoBack"/>
-      <w:bookmarkEnd w:id="0"/>
-      <w:r>
-        <w:t>no aprovechó</w:t>
-      </w:r>
-      <w:r>
-        <w:t xml:space="preserve"> las herramientas que sus padres le pudieron haber ofrecido para sacar adelante a su familia. </w:t>
+        <w:t xml:space="preserve"> con la falta de oportunidades para haber estudiado y tener una profesión en</w:t>
+      </w:r>
+      <w:r>
+        <w:t xml:space="preserve"> la que pueda ganar más dinero. </w:t>
+      </w:r>
+      <w:r>
+        <w:t>En Latinoamérica es más común que exista la migración rural y los bajos niveles de educación</w:t>
+      </w:r>
+      <w:r>
+        <w:t xml:space="preserve">, por lo </w:t>
+      </w:r>
+      <w:r>
+        <w:t>tanto,</w:t>
+      </w:r>
+      <w:r>
+        <w:t xml:space="preserve"> </w:t>
+      </w:r>
+      <w:r>
+        <w:t>los migrantes trabajan de manera informal, limitados por el acceso a la vivienda, salarios ínfimos y servicios básicos deficientes, a lo que se agrega los bajos niveles educativos o el analfabetismo que se convierten en barreras infranqueables para conseguir un empleo formal (López, 2011).</w:t>
+      </w:r>
+    </w:p>
+    <w:p>
+      <w:r>
+        <w:lastRenderedPageBreak/>
+        <w:t>T</w:t>
+      </w:r>
+      <w:r>
+        <w:t>ambién muy probablemente no aprovechó</w:t>
+      </w:r>
+      <w:r>
+        <w:t xml:space="preserve"> las herramientas que sus padres le pudieron haber ofrecido. </w:t>
       </w:r>
       <w:r>
         <w:t>Sin embargo, cual sea su motivo para encontrarse en esta situación</w:t>
@@ -470,11 +497,7 @@
         <w:t xml:space="preserve">, mostrándonos como la falta de </w:t>
       </w:r>
       <w:r>
-        <w:t xml:space="preserve">preparación académica afecta el día a día de un </w:t>
-      </w:r>
-      <w:r>
-        <w:lastRenderedPageBreak/>
-        <w:t>ser humano que se esfuerza por vender más que ayer</w:t>
+        <w:t>preparación académica afecta el día a día de un ser humano que se esfuerza por vender más que ayer</w:t>
       </w:r>
       <w:r>
         <w:t xml:space="preserve"> y ser responsable con su familia</w:t>
@@ -486,7 +509,13 @@
         <w:t>C</w:t>
       </w:r>
       <w:r>
-        <w:t xml:space="preserve">uando observo su lugar de trabajo, son las calles, pienso en todos los peligros que el señor enfrenta, ya que la </w:t>
+        <w:t xml:space="preserve">uando observo su lugar de trabajo, </w:t>
+      </w:r>
+      <w:r>
+        <w:t xml:space="preserve">que </w:t>
+      </w:r>
+      <w:r>
+        <w:t xml:space="preserve">son las calles, pienso en todos los peligros que el señor enfrenta, ya que la </w:t>
       </w:r>
       <w:r>
         <w:t>seguridad en mi país se encuentra deteriorada y es muy probable convertirse en una víctima colateral de balaceras, que se han vuelto comunes en las carreteras</w:t>
@@ -538,7 +567,29 @@
         </w:r>
       </w:hyperlink>
     </w:p>
-    <w:p/>
+    <w:p>
+      <w:pPr>
+        <w:rPr>
+          <w:lang w:val="en-US"/>
+        </w:rPr>
+      </w:pPr>
+      <w:hyperlink r:id="rId8" w:history="1">
+        <w:r>
+          <w:rPr>
+            <w:rStyle w:val="Hipervnculo"/>
+            <w:lang w:val="en-US"/>
+          </w:rPr>
+          <w:t>file:///C:/Users/Lisnery%20Torres/Downloads/administrador,+Cedamaz-7-26-38.pdf</w:t>
+        </w:r>
+      </w:hyperlink>
+    </w:p>
+    <w:p>
+      <w:pPr>
+        <w:rPr>
+          <w:lang w:val="en-US"/>
+        </w:rPr>
+      </w:pPr>
+    </w:p>
     <w:sectPr>
       <w:pgSz w:w="11906" w:h="16838"/>
       <w:pgMar w:top="1417" w:right="1701" w:bottom="1417" w:left="1701" w:header="708" w:footer="708" w:gutter="0"/>
@@ -955,7 +1006,6 @@
   <w:style w:type="character" w:default="1" w:styleId="Fuentedeprrafopredeter">
     <w:name w:val="Default Paragraph Font"/>
     <w:uiPriority w:val="1"/>
-    <w:semiHidden/>
     <w:unhideWhenUsed/>
   </w:style>
   <w:style w:type="table" w:default="1" w:styleId="Tablanormal">

</xml_diff>

<commit_message>
1er objeto y tercer
</commit_message>
<xml_diff>
--- a/prueba-interna-TdC.docx
+++ b/prueba-interna-TdC.docx
@@ -309,7 +309,18 @@
         <w:t>más l</w:t>
       </w:r>
       <w:r>
-        <w:t>e gusta.</w:t>
+        <w:t>e gusta</w:t>
+      </w:r>
+      <w:r>
+        <w:t xml:space="preserve"> poniendo en práctica sus aprendizajes</w:t>
+      </w:r>
+      <w:bookmarkStart w:id="0" w:name="_GoBack"/>
+      <w:bookmarkEnd w:id="0"/>
+      <w:r>
+        <w:t xml:space="preserve"> </w:t>
+      </w:r>
+      <w:r>
+        <w:t>.</w:t>
       </w:r>
       <w:r>
         <w:t xml:space="preserve"> </w:t>
@@ -334,10 +345,10 @@
               <wp:posOffset>2061964</wp:posOffset>
             </wp:positionH>
             <wp:positionV relativeFrom="paragraph">
-              <wp:posOffset>335667</wp:posOffset>
+              <wp:posOffset>335565</wp:posOffset>
             </wp:positionV>
-            <wp:extent cx="1834611" cy="2446149"/>
-            <wp:effectExtent l="0" t="0" r="0" b="0"/>
+            <wp:extent cx="1974551" cy="2632735"/>
+            <wp:effectExtent l="0" t="0" r="6985" b="0"/>
             <wp:wrapNone/>
             <wp:docPr id="2" name="Imagen 2" descr="C:\Users\Lisnery Torres\Downloads\456485659_1616428158921995_273359018594714670_n.jpg"/>
             <wp:cNvGraphicFramePr>
@@ -368,7 +379,7 @@
                   <pic:spPr bwMode="auto">
                     <a:xfrm>
                       <a:off x="0" y="0"/>
-                      <a:ext cx="1834708" cy="2446278"/>
+                      <a:ext cx="1980541" cy="2640722"/>
                     </a:xfrm>
                     <a:prstGeom prst="rect">
                       <a:avLst/>
@@ -553,28 +564,161 @@
       <w:r>
         <w:t xml:space="preserve">ayudarse así mismo puede utilizarlo como herramienta de trabajo. </w:t>
       </w:r>
-      <w:bookmarkStart w:id="0" w:name="_GoBack"/>
-      <w:bookmarkEnd w:id="0"/>
-    </w:p>
-    <w:p/>
-    <w:p/>
-    <w:p/>
-    <w:p/>
-    <w:p/>
-    <w:p/>
-    <w:p/>
-    <w:p/>
-    <w:p/>
-    <w:p/>
-    <w:p/>
-    <w:p/>
-    <w:p/>
-    <w:p/>
-    <w:p/>
-    <w:p/>
-    <w:p/>
-    <w:p>
-      <w:hyperlink r:id="rId6" w:history="1">
+    </w:p>
+    <w:p>
+      <w:pPr>
+        <w:jc w:val="center"/>
+        <w:rPr>
+          <w:b/>
+        </w:rPr>
+      </w:pPr>
+      <w:r>
+        <w:rPr>
+          <w:noProof/>
+        </w:rPr>
+        <w:drawing>
+          <wp:anchor distT="0" distB="0" distL="114300" distR="114300" simplePos="0" relativeHeight="251663360" behindDoc="0" locked="0" layoutInCell="1" allowOverlap="1" wp14:anchorId="4144846A" wp14:editId="7C98B19E">
+            <wp:simplePos x="0" y="0"/>
+            <wp:positionH relativeFrom="column">
+              <wp:posOffset>2141664</wp:posOffset>
+            </wp:positionH>
+            <wp:positionV relativeFrom="paragraph">
+              <wp:posOffset>281305</wp:posOffset>
+            </wp:positionV>
+            <wp:extent cx="2108783" cy="2608188"/>
+            <wp:effectExtent l="0" t="0" r="6350" b="1905"/>
+            <wp:wrapNone/>
+            <wp:docPr id="3" name="Imagen 3" descr="C:\Users\Lisnery Torres\AppData\Local\Packages\5319275A.WhatsAppDesktop_cv1g1gvanyjgm\TempState\8064EF59B5A83F4A80FA165381F54AD7\Imagen de WhatsApp 2024-08-30 a las 16.22.05_6c99833c.jpg"/>
+            <wp:cNvGraphicFramePr>
+              <a:graphicFrameLocks xmlns:a="http://schemas.openxmlformats.org/drawingml/2006/main" noChangeAspect="1"/>
+            </wp:cNvGraphicFramePr>
+            <a:graphic xmlns:a="http://schemas.openxmlformats.org/drawingml/2006/main">
+              <a:graphicData uri="http://schemas.openxmlformats.org/drawingml/2006/picture">
+                <pic:pic xmlns:pic="http://schemas.openxmlformats.org/drawingml/2006/picture">
+                  <pic:nvPicPr>
+                    <pic:cNvPr id="0" name="Picture 3" descr="C:\Users\Lisnery Torres\AppData\Local\Packages\5319275A.WhatsAppDesktop_cv1g1gvanyjgm\TempState\8064EF59B5A83F4A80FA165381F54AD7\Imagen de WhatsApp 2024-08-30 a las 16.22.05_6c99833c.jpg"/>
+                    <pic:cNvPicPr>
+                      <a:picLocks noChangeAspect="1" noChangeArrowheads="1"/>
+                    </pic:cNvPicPr>
+                  </pic:nvPicPr>
+                  <pic:blipFill>
+                    <a:blip r:embed="rId6" cstate="print">
+                      <a:extLst>
+                        <a:ext uri="{28A0092B-C50C-407E-A947-70E740481C1C}">
+                          <a14:useLocalDpi xmlns:a14="http://schemas.microsoft.com/office/drawing/2010/main" val="0"/>
+                        </a:ext>
+                      </a:extLst>
+                    </a:blip>
+                    <a:srcRect/>
+                    <a:stretch>
+                      <a:fillRect/>
+                    </a:stretch>
+                  </pic:blipFill>
+                  <pic:spPr bwMode="auto">
+                    <a:xfrm>
+                      <a:off x="0" y="0"/>
+                      <a:ext cx="2108783" cy="2608188"/>
+                    </a:xfrm>
+                    <a:prstGeom prst="rect">
+                      <a:avLst/>
+                    </a:prstGeom>
+                    <a:noFill/>
+                    <a:ln>
+                      <a:noFill/>
+                    </a:ln>
+                  </pic:spPr>
+                </pic:pic>
+              </a:graphicData>
+            </a:graphic>
+            <wp14:sizeRelH relativeFrom="page">
+              <wp14:pctWidth>0</wp14:pctWidth>
+            </wp14:sizeRelH>
+            <wp14:sizeRelV relativeFrom="page">
+              <wp14:pctHeight>0</wp14:pctHeight>
+            </wp14:sizeRelV>
+          </wp:anchor>
+        </w:drawing>
+      </w:r>
+      <w:r>
+        <w:rPr>
+          <w:b/>
+        </w:rPr>
+        <w:t>Objeto 3</w:t>
+      </w:r>
+      <w:r>
+        <w:rPr>
+          <w:b/>
+        </w:rPr>
+        <w:t xml:space="preserve">: </w:t>
+      </w:r>
+      <w:r>
+        <w:rPr>
+          <w:b/>
+        </w:rPr>
+        <w:t>M</w:t>
+      </w:r>
+      <w:r>
+        <w:rPr>
+          <w:b/>
+        </w:rPr>
+        <w:t>i libro de inglés</w:t>
+      </w:r>
+    </w:p>
+    <w:p>
+      <w:pPr>
+        <w:jc w:val="center"/>
+        <w:rPr>
+          <w:b/>
+        </w:rPr>
+      </w:pPr>
+    </w:p>
+    <w:p/>
+    <w:p/>
+    <w:p/>
+    <w:p/>
+    <w:p/>
+    <w:p/>
+    <w:p/>
+    <w:p/>
+    <w:p>
+      <w:r>
+        <w:lastRenderedPageBreak/>
+        <w:t xml:space="preserve">Este objeto es </w:t>
+      </w:r>
+      <w:r>
+        <w:t xml:space="preserve">mi libro de inglés que use casi al </w:t>
+      </w:r>
+      <w:r>
+        <w:t xml:space="preserve">final de culminar mis estudios en 2022. </w:t>
+      </w:r>
+    </w:p>
+    <w:p/>
+    <w:p/>
+    <w:p/>
+    <w:p/>
+    <w:p/>
+    <w:p/>
+    <w:p/>
+    <w:p/>
+    <w:p/>
+    <w:p/>
+    <w:p/>
+    <w:p/>
+    <w:p/>
+    <w:p/>
+    <w:p/>
+    <w:p/>
+    <w:p/>
+    <w:p/>
+    <w:p/>
+    <w:p/>
+    <w:p/>
+    <w:p/>
+    <w:p/>
+    <w:p/>
+    <w:p/>
+    <w:p>
+      <w:hyperlink r:id="rId7" w:history="1">
         <w:r>
           <w:rPr>
             <w:rStyle w:val="Hipervnculo"/>
@@ -584,7 +728,7 @@
       </w:hyperlink>
     </w:p>
     <w:p>
-      <w:hyperlink r:id="rId7" w:history="1">
+      <w:hyperlink r:id="rId8" w:history="1">
         <w:r>
           <w:rPr>
             <w:rStyle w:val="Hipervnculo"/>
@@ -599,7 +743,7 @@
           <w:lang w:val="en-US"/>
         </w:rPr>
       </w:pPr>
-      <w:hyperlink r:id="rId8" w:history="1">
+      <w:hyperlink r:id="rId9" w:history="1">
         <w:r>
           <w:rPr>
             <w:rStyle w:val="Hipervnculo"/>

</xml_diff>